<commit_message>
Added NS Lab 1 and programming assignment 2
</commit_message>
<xml_diff>
--- a/Lab 1/Submission.docx
+++ b/Lab 1/Submission.docx
@@ -5,20 +5,28 @@
     <w:p>
       <w:pPr>
         <w:pStyle w:val="Normal"/>
-        <w:rPr/>
-      </w:pPr>
-      <w:r>
-        <w:rPr/>
+        <w:rPr>
+          <w:rFonts w:ascii="Ubuntu" w:hAnsi="Ubuntu"/>
+        </w:rPr>
+      </w:pPr>
+      <w:r>
+        <w:rPr>
+          <w:rFonts w:ascii="Ubuntu" w:hAnsi="Ubuntu"/>
+        </w:rPr>
         <w:t>Q1</w:t>
       </w:r>
     </w:p>
     <w:p>
       <w:pPr>
         <w:pStyle w:val="Normal"/>
-        <w:rPr/>
-      </w:pPr>
-      <w:r>
-        <w:rPr/>
+        <w:rPr>
+          <w:rFonts w:ascii="Ubuntu" w:hAnsi="Ubuntu"/>
+        </w:rPr>
+      </w:pPr>
+      <w:r>
+        <w:rPr>
+          <w:rFonts w:ascii="Ubuntu" w:hAnsi="Ubuntu"/>
+        </w:rPr>
         <w:drawing>
           <wp:anchor behindDoc="0" distT="0" distB="0" distL="0" distR="0" simplePos="0" locked="0" layoutInCell="1" allowOverlap="1" relativeHeight="2">
             <wp:simplePos x="0" y="0"/>
@@ -69,20 +77,55 @@
     <w:p>
       <w:pPr>
         <w:pStyle w:val="Normal"/>
-        <w:rPr/>
-      </w:pPr>
-      <w:r>
-        <w:rPr/>
+        <w:rPr>
+          <w:rFonts w:ascii="Ubuntu" w:hAnsi="Ubuntu"/>
+        </w:rPr>
+      </w:pPr>
+      <w:r>
+        <w:rPr>
+          <w:rFonts w:ascii="Ubuntu" w:hAnsi="Ubuntu"/>
+        </w:rPr>
+        <w:t>This illustrates how basic commands are supported. Commands are executed using the system() function and yield results. Any invalid commands give an error as above.</w:t>
+      </w:r>
+    </w:p>
+    <w:p>
+      <w:pPr>
+        <w:pStyle w:val="Normal"/>
+        <w:rPr>
+          <w:rFonts w:ascii="Ubuntu" w:hAnsi="Ubuntu"/>
+        </w:rPr>
+      </w:pPr>
+      <w:r>
+        <w:rPr>
+          <w:rFonts w:ascii="Ubuntu" w:hAnsi="Ubuntu"/>
+        </w:rPr>
+      </w:r>
+    </w:p>
+    <w:p>
+      <w:pPr>
+        <w:pStyle w:val="Normal"/>
+        <w:rPr>
+          <w:rFonts w:ascii="Ubuntu" w:hAnsi="Ubuntu"/>
+        </w:rPr>
+      </w:pPr>
+      <w:r>
+        <w:rPr>
+          <w:rFonts w:ascii="Ubuntu" w:hAnsi="Ubuntu"/>
+        </w:rPr>
         <w:t>Q2</w:t>
       </w:r>
     </w:p>
     <w:p>
       <w:pPr>
         <w:pStyle w:val="Normal"/>
-        <w:rPr/>
-      </w:pPr>
-      <w:r>
-        <w:rPr/>
+        <w:rPr>
+          <w:rFonts w:ascii="Ubuntu" w:hAnsi="Ubuntu"/>
+        </w:rPr>
+      </w:pPr>
+      <w:r>
+        <w:rPr>
+          <w:rFonts w:ascii="Ubuntu" w:hAnsi="Ubuntu"/>
+        </w:rPr>
         <w:drawing>
           <wp:anchor behindDoc="0" distT="0" distB="0" distL="0" distR="0" simplePos="0" locked="0" layoutInCell="1" allowOverlap="1" relativeHeight="3">
             <wp:simplePos x="0" y="0"/>
@@ -133,43 +176,60 @@
     <w:p>
       <w:pPr>
         <w:pStyle w:val="Normal"/>
-        <w:rPr/>
-      </w:pPr>
-      <w:r>
-        <w:rPr/>
-      </w:r>
-    </w:p>
-    <w:p>
-      <w:pPr>
-        <w:pStyle w:val="Normal"/>
-        <w:rPr/>
-      </w:pPr>
-      <w:r>
-        <w:rPr/>
-      </w:r>
-    </w:p>
-    <w:p>
-      <w:pPr>
-        <w:pStyle w:val="Normal"/>
-        <w:rPr/>
-      </w:pPr>
-      <w:r>
-        <w:rPr/>
+        <w:rPr>
+          <w:rFonts w:ascii="Ubuntu" w:hAnsi="Ubuntu"/>
+        </w:rPr>
+      </w:pPr>
+      <w:r>
+        <w:rPr>
+          <w:rFonts w:ascii="Ubuntu" w:hAnsi="Ubuntu"/>
+        </w:rPr>
+        <w:t>Changing directories work as requested in the assignment document. All shorthands are supported (‘..’, ‘.’, ‘~’)</w:t>
+      </w:r>
+    </w:p>
+    <w:p>
+      <w:pPr>
+        <w:pStyle w:val="Normal"/>
+        <w:rPr>
+          <w:rFonts w:ascii="Ubuntu" w:hAnsi="Ubuntu"/>
+        </w:rPr>
+      </w:pPr>
+      <w:r>
+        <w:rPr>
+          <w:rFonts w:ascii="Ubuntu" w:hAnsi="Ubuntu"/>
+        </w:rPr>
+      </w:r>
+    </w:p>
+    <w:p>
+      <w:pPr>
+        <w:pStyle w:val="Normal"/>
+        <w:rPr>
+          <w:rFonts w:ascii="Ubuntu" w:hAnsi="Ubuntu"/>
+        </w:rPr>
+      </w:pPr>
+      <w:r>
+        <w:rPr>
+          <w:rFonts w:ascii="Ubuntu" w:hAnsi="Ubuntu"/>
+        </w:rPr>
         <w:t>Q3</w:t>
       </w:r>
     </w:p>
     <w:p>
       <w:pPr>
         <w:pStyle w:val="Normal"/>
-        <w:rPr/>
-      </w:pPr>
-      <w:r>
-        <w:rPr/>
+        <w:rPr>
+          <w:rFonts w:ascii="Ubuntu" w:hAnsi="Ubuntu"/>
+        </w:rPr>
+      </w:pPr>
+      <w:r>
+        <w:rPr>
+          <w:rFonts w:ascii="Ubuntu" w:hAnsi="Ubuntu"/>
+        </w:rPr>
         <w:drawing>
           <wp:anchor behindDoc="0" distT="0" distB="0" distL="0" distR="0" simplePos="0" locked="0" layoutInCell="1" allowOverlap="1" relativeHeight="4">
             <wp:simplePos x="0" y="0"/>
             <wp:positionH relativeFrom="column">
-              <wp:align>center</wp:align>
+              <wp:posOffset>0</wp:posOffset>
             </wp:positionH>
             <wp:positionV relativeFrom="paragraph">
               <wp:posOffset>635</wp:posOffset>
@@ -212,6 +272,20 @@
         </w:drawing>
       </w:r>
     </w:p>
+    <w:p>
+      <w:pPr>
+        <w:pStyle w:val="Normal"/>
+        <w:rPr>
+          <w:rFonts w:ascii="Ubuntu" w:hAnsi="Ubuntu"/>
+        </w:rPr>
+      </w:pPr>
+      <w:r>
+        <w:rPr>
+          <w:rFonts w:ascii="Ubuntu" w:hAnsi="Ubuntu"/>
+        </w:rPr>
+        <w:t>Here we see the history working. It is implemented using a stack, coded using a linked list. You can refer to the code to see the exact implementation. Therefore, the length of the history stack is limited by the maximum amount of system RAM.</w:t>
+      </w:r>
+    </w:p>
     <w:sectPr>
       <w:type w:val="nextPage"/>
       <w:pgSz w:w="11906" w:h="16838"/>
@@ -219,6 +293,7 @@
       <w:pgNumType w:fmt="decimal"/>
       <w:formProt w:val="false"/>
       <w:textDirection w:val="lrTb"/>
+      <w:docGrid w:type="default" w:linePitch="100" w:charSpace="0"/>
     </w:sectPr>
   </w:body>
 </w:document>
@@ -231,15 +306,12 @@
       <w:rPr>
         <w:rFonts w:ascii="Liberation Serif" w:hAnsi="Liberation Serif" w:eastAsia="Noto Sans CJK SC Regular" w:cs="Lohit Devanagari"/>
         <w:kern w:val="2"/>
-        <w:sz w:val="24"/>
         <w:szCs w:val="24"/>
         <w:lang w:val="en-SG" w:eastAsia="zh-CN" w:bidi="hi-IN"/>
       </w:rPr>
     </w:rPrDefault>
     <w:pPrDefault>
-      <w:pPr>
-        <w:widowControl/>
-      </w:pPr>
+      <w:pPr/>
     </w:pPrDefault>
   </w:docDefaults>
   <w:style w:type="paragraph" w:styleId="Normal">
@@ -247,10 +319,12 @@
     <w:qFormat/>
     <w:pPr>
       <w:widowControl/>
+      <w:bidi w:val="0"/>
+      <w:jc w:val="left"/>
     </w:pPr>
     <w:rPr>
       <w:rFonts w:ascii="Liberation Serif" w:hAnsi="Liberation Serif" w:eastAsia="Noto Sans CJK SC Regular" w:cs="Lohit Devanagari"/>
-      <w:color w:val="auto"/>
+      <w:color w:val="00000A"/>
       <w:kern w:val="2"/>
       <w:sz w:val="24"/>
       <w:szCs w:val="24"/>

</xml_diff>